<commit_message>
Ny MEDDEV fra 2016 lagt i litteraturmappen. Noter fra myndighedskrav er  revideret.
</commit_message>
<xml_diff>
--- a/Noter/Myndighedskrav.docx
+++ b/Noter/Myndighedskrav.docx
@@ -120,84 +120,148 @@
         <w:rPr>
           <w:lang w:val="en-US"/>
         </w:rPr>
-        <w:t>— diagnosis, prevention, monitoring, treatment or alleviation of disease,</w:t>
-      </w:r>
-    </w:p>
-    <w:p>
-      <w:pPr>
-        <w:jc w:val="center"/>
-        <w:rPr>
-          <w:lang w:val="en-US"/>
-        </w:rPr>
-      </w:pPr>
-      <w:r>
-        <w:rPr>
-          <w:lang w:val="en-US"/>
-        </w:rPr>
         <w:t xml:space="preserve">— </w:t>
       </w:r>
-      <w:r>
-        <w:rPr>
-          <w:lang w:val="en-US"/>
-        </w:rPr>
-        <w:t xml:space="preserve"> </w:t>
-      </w:r>
-      <w:r>
-        <w:rPr>
-          <w:lang w:val="en-US"/>
-        </w:rPr>
-        <w:t>diagnosis, monitoring, treatment, alleviation of or compensation for an injury or handicap,</w:t>
-      </w:r>
-    </w:p>
-    <w:p>
-      <w:pPr>
-        <w:jc w:val="center"/>
-        <w:rPr>
-          <w:lang w:val="en-US"/>
-        </w:rPr>
-      </w:pPr>
-      <w:r>
-        <w:rPr>
-          <w:lang w:val="en-US"/>
-        </w:rPr>
-        <w:t>— investigation, replacement or modification of the anatomy or of a physiological process,</w:t>
-      </w:r>
-    </w:p>
-    <w:p>
-      <w:pPr>
-        <w:jc w:val="center"/>
-        <w:rPr>
-          <w:lang w:val="en-US"/>
-        </w:rPr>
-      </w:pPr>
-      <w:r>
-        <w:rPr>
-          <w:lang w:val="en-US"/>
-        </w:rPr>
-        <w:t>— control of conception</w:t>
-      </w:r>
-    </w:p>
-    <w:p>
-      <w:pPr>
-        <w:rPr>
-          <w:lang w:val="en-US"/>
-        </w:rPr>
-      </w:pPr>
-    </w:p>
-    <w:p>
-      <w:pPr>
-        <w:rPr>
-          <w:lang w:val="en-US"/>
-        </w:rPr>
-      </w:pPr>
-      <w:r>
-        <w:rPr>
-          <w:lang w:val="en-US"/>
-        </w:rPr>
-        <w:t>Kilde: MDD 93/42/EEC</w:t>
+      <w:proofErr w:type="gramStart"/>
+      <w:r>
+        <w:rPr>
+          <w:lang w:val="en-US"/>
+        </w:rPr>
+        <w:t>diag</w:t>
       </w:r>
       <w:bookmarkStart w:id="0" w:name="_GoBack"/>
       <w:bookmarkEnd w:id="0"/>
+      <w:r>
+        <w:rPr>
+          <w:lang w:val="en-US"/>
+        </w:rPr>
+        <w:t>nosis</w:t>
+      </w:r>
+      <w:proofErr w:type="gramEnd"/>
+      <w:r>
+        <w:rPr>
+          <w:lang w:val="en-US"/>
+        </w:rPr>
+        <w:t>, prevention, monitoring, treatment or alleviation of disease,</w:t>
+      </w:r>
+    </w:p>
+    <w:p>
+      <w:pPr>
+        <w:jc w:val="center"/>
+        <w:rPr>
+          <w:lang w:val="en-US"/>
+        </w:rPr>
+      </w:pPr>
+      <w:proofErr w:type="gramStart"/>
+      <w:r>
+        <w:rPr>
+          <w:lang w:val="en-US"/>
+        </w:rPr>
+        <w:t xml:space="preserve">— </w:t>
+      </w:r>
+      <w:r>
+        <w:rPr>
+          <w:lang w:val="en-US"/>
+        </w:rPr>
+        <w:t xml:space="preserve"> </w:t>
+      </w:r>
+      <w:r>
+        <w:rPr>
+          <w:lang w:val="en-US"/>
+        </w:rPr>
+        <w:t>diagnosis</w:t>
+      </w:r>
+      <w:proofErr w:type="gramEnd"/>
+      <w:r>
+        <w:rPr>
+          <w:lang w:val="en-US"/>
+        </w:rPr>
+        <w:t>, monitoring, treatment, alleviation of or compensation for an injury or handicap,</w:t>
+      </w:r>
+    </w:p>
+    <w:p>
+      <w:pPr>
+        <w:jc w:val="center"/>
+        <w:rPr>
+          <w:lang w:val="en-US"/>
+        </w:rPr>
+      </w:pPr>
+      <w:r>
+        <w:rPr>
+          <w:lang w:val="en-US"/>
+        </w:rPr>
+        <w:t xml:space="preserve">— </w:t>
+      </w:r>
+      <w:proofErr w:type="gramStart"/>
+      <w:r>
+        <w:rPr>
+          <w:highlight w:val="yellow"/>
+          <w:lang w:val="en-US"/>
+        </w:rPr>
+        <w:t>investigation</w:t>
+      </w:r>
+      <w:proofErr w:type="gramEnd"/>
+      <w:r>
+        <w:rPr>
+          <w:highlight w:val="yellow"/>
+          <w:lang w:val="en-US"/>
+        </w:rPr>
+        <w:t>, replacement or modification of the anatomy or of a physiological process</w:t>
+      </w:r>
+      <w:r>
+        <w:rPr>
+          <w:lang w:val="en-US"/>
+        </w:rPr>
+        <w:t>,</w:t>
+      </w:r>
+    </w:p>
+    <w:p>
+      <w:pPr>
+        <w:jc w:val="center"/>
+        <w:rPr>
+          <w:lang w:val="en-US"/>
+        </w:rPr>
+      </w:pPr>
+      <w:r>
+        <w:rPr>
+          <w:lang w:val="en-US"/>
+        </w:rPr>
+        <w:t>— control of conception</w:t>
+      </w:r>
+    </w:p>
+    <w:p>
+      <w:pPr>
+        <w:rPr>
+          <w:lang w:val="en-US"/>
+        </w:rPr>
+      </w:pPr>
+    </w:p>
+    <w:p>
+      <w:pPr>
+        <w:rPr>
+          <w:lang w:val="en-US"/>
+        </w:rPr>
+      </w:pPr>
+      <w:proofErr w:type="spellStart"/>
+      <w:r>
+        <w:rPr>
+          <w:lang w:val="en-US"/>
+        </w:rPr>
+        <w:t>Kilde</w:t>
+      </w:r>
+      <w:proofErr w:type="spellEnd"/>
+      <w:r>
+        <w:rPr>
+          <w:lang w:val="en-US"/>
+        </w:rPr>
+        <w:t>: MDD 93/42/EEC</w:t>
+      </w:r>
+      <w:r>
+        <w:rPr>
+          <w:lang w:val="en-US"/>
+        </w:rPr>
+        <w:t xml:space="preserve"> </w:t>
+      </w:r>
     </w:p>
     <w:p/>
     <w:p>
@@ -205,19 +269,40 @@
         <w:t>For at klare ligge h</w:t>
       </w:r>
       <w:r>
-        <w:t>vilke lovgivningsmæssige krav BMV´en</w:t>
-      </w:r>
+        <w:t xml:space="preserve">vilke lovgivningsmæssige krav </w:t>
+      </w:r>
+      <w:proofErr w:type="spellStart"/>
+      <w:r>
+        <w:t>BMV´en</w:t>
+      </w:r>
+      <w:proofErr w:type="spellEnd"/>
       <w:r>
         <w:t xml:space="preserve"> skal </w:t>
       </w:r>
       <w:r>
-        <w:t xml:space="preserve">være i overensstemmelse med, er det nødvendigt at klassificere BMV´en. </w:t>
-      </w:r>
-      <w:r>
-        <w:t>Ved brug af MEDDEV (REF) guidelines klassificeres BMV</w:t>
-      </w:r>
-      <w:r>
-        <w:t xml:space="preserve">´en i klasse I, ud fra regel 1 </w:t>
+        <w:t xml:space="preserve">være i overensstemmelse med, er det nødvendigt at klassificere </w:t>
+      </w:r>
+      <w:proofErr w:type="spellStart"/>
+      <w:r>
+        <w:t>BMV´en</w:t>
+      </w:r>
+      <w:proofErr w:type="spellEnd"/>
+      <w:r>
+        <w:t xml:space="preserve">. </w:t>
+      </w:r>
+      <w:r>
+        <w:t xml:space="preserve">Ved brug af MEDDEV (REF) guidelines klassificeres </w:t>
+      </w:r>
+      <w:proofErr w:type="spellStart"/>
+      <w:r>
+        <w:t>BMV</w:t>
+      </w:r>
+      <w:r>
+        <w:t>´en</w:t>
+      </w:r>
+      <w:proofErr w:type="spellEnd"/>
+      <w:r>
+        <w:t xml:space="preserve"> i klasse I, ud fra regel 1 </w:t>
       </w:r>
     </w:p>
     <w:p>
@@ -235,7 +320,18 @@
           <w:szCs w:val="23"/>
           <w:lang w:val="en-US"/>
         </w:rPr>
-        <w:t>Devices that either do not touch the patient or contact intact skin only</w:t>
+        <w:t xml:space="preserve">Devices that either do not touch the patient or contact intact skin </w:t>
+      </w:r>
+      <w:proofErr w:type="gramStart"/>
+      <w:r>
+        <w:rPr>
+          <w:bCs/>
+          <w:i/>
+          <w:sz w:val="23"/>
+          <w:szCs w:val="23"/>
+          <w:lang w:val="en-US"/>
+        </w:rPr>
+        <w:t>only</w:t>
       </w:r>
       <w:r>
         <w:rPr>
@@ -255,6 +351,7 @@
         </w:rPr>
         <w:t>.</w:t>
       </w:r>
+      <w:proofErr w:type="gramEnd"/>
       <w:r>
         <w:rPr>
           <w:lang w:val="en-US"/>
@@ -276,10 +373,18 @@
         <w:t>M</w:t>
       </w:r>
       <w:r>
-        <w:t>V være i overensstemmelse med a</w:t>
-      </w:r>
-      <w:r>
-        <w:t>nnex 7 i direktivet for medicinsk udstyr.</w:t>
+        <w:t xml:space="preserve">V være i overensstemmelse med </w:t>
+      </w:r>
+      <w:proofErr w:type="spellStart"/>
+      <w:r>
+        <w:t>a</w:t>
+      </w:r>
+      <w:r>
+        <w:t>nnex</w:t>
+      </w:r>
+      <w:proofErr w:type="spellEnd"/>
+      <w:r>
+        <w:t xml:space="preserve"> 7 i direktivet for medicinsk udstyr.</w:t>
       </w:r>
     </w:p>
     <w:p>

</xml_diff>